<commit_message>
Additional documents uploaded for ID1
</commit_message>
<xml_diff>
--- a/Documents/Schedule/cmpt371_id_features.docx
+++ b/Documents/Schedule/cmpt371_id_features.docx
@@ -12,7 +12,12 @@
       </w:r>
       <w:proofErr w:type="spellEnd"/>
       <w:r>
-        <w:t xml:space="preserve"> Project – Tentative I</w:t>
+        <w:t xml:space="preserve"> Project –</w:t>
+      </w:r>
+      <w:bookmarkStart w:id="0" w:name="_GoBack"/>
+      <w:bookmarkEnd w:id="0"/>
+      <w:r>
+        <w:t>I</w:t>
       </w:r>
       <w:r>
         <w:t xml:space="preserve">ncremental </w:t>
@@ -105,7 +110,7 @@
         </w:numPr>
       </w:pPr>
       <w:r>
-        <w:t>Controller?</w:t>
+        <w:t>Controller (if department has the hardware)</w:t>
       </w:r>
     </w:p>
     <w:p>
@@ -337,7 +342,7 @@
         </w:numPr>
       </w:pPr>
       <w:r>
-        <w:t>Field of View adjustment?</w:t>
+        <w:t>Field of View adjustment</w:t>
       </w:r>
     </w:p>
     <w:p>
@@ -359,8 +364,6 @@
       <w:r>
         <w:t>Render 3D volumetric scans</w:t>
       </w:r>
-      <w:bookmarkStart w:id="0" w:name="_GoBack"/>
-      <w:bookmarkEnd w:id="0"/>
     </w:p>
     <w:p>
       <w:pPr>
@@ -383,50 +386,11 @@
       </w:r>
     </w:p>
     <w:p>
-      <w:pPr>
-        <w:pStyle w:val="ListParagraph"/>
-        <w:numPr>
-          <w:ilvl w:val="0"/>
-          <w:numId w:val="5"/>
-        </w:numPr>
-      </w:pPr>
-      <w:r>
-        <w:t>All of the above but better</w:t>
-      </w:r>
-    </w:p>
-    <w:p>
-      <w:pPr>
-        <w:pStyle w:val="ListParagraph"/>
-        <w:numPr>
-          <w:ilvl w:val="0"/>
-          <w:numId w:val="5"/>
-        </w:numPr>
-      </w:pPr>
-      <w:r>
-        <w:t>Background/environment options?</w:t>
-      </w:r>
-    </w:p>
-    <w:p>
-      <w:pPr>
-        <w:pStyle w:val="ListParagraph"/>
-        <w:numPr>
-          <w:ilvl w:val="1"/>
-          <w:numId w:val="5"/>
-        </w:numPr>
-      </w:pPr>
-      <w:r>
-        <w:t>Office?</w:t>
-      </w:r>
-      <w:r>
-        <w:t xml:space="preserve"> Library? Outdoors? Customizable </w:t>
-      </w:r>
-      <w:proofErr w:type="spellStart"/>
-      <w:r>
-        <w:t>colour</w:t>
-      </w:r>
-      <w:proofErr w:type="spellEnd"/>
-      <w:r>
-        <w:t xml:space="preserve"> field?</w:t>
+      <w:r>
+        <w:t xml:space="preserve">ID5 will have no scheduled additional features at this time. The main focus of this deliverable will </w:t>
+      </w:r>
+      <w:r>
+        <w:t>be to polish the features from other deliverables—this time is slack to accommodate the inevitable delays in completing previous features.</w:t>
       </w:r>
     </w:p>
     <w:sectPr>

</xml_diff>